<commit_message>
Se revisa la estructura de la pagina, no eta funcioinando las grafics
</commit_message>
<xml_diff>
--- a/Seguimientoproyecto/Fase 3 - Seguimiento y Control/Lista_Chequeo_Enerviva_Tabla.docx
+++ b/Seguimientoproyecto/Fase 3 - Seguimiento y Control/Lista_Chequeo_Enerviva_Tabla.docx
@@ -36,19 +36,9 @@
           </w:tcPr>
           <w:p>
             <w:bookmarkStart w:id="0" w:name="_Hlk199839100"/>
-            <w:proofErr w:type="spellStart"/>
             <w:r>
-              <w:t>Elemento</w:t>
+              <w:t>Elemento de Verificación</w:t>
             </w:r>
-            <w:proofErr w:type="spellEnd"/>
-            <w:r>
-              <w:t xml:space="preserve"> de </w:t>
-            </w:r>
-            <w:proofErr w:type="spellStart"/>
-            <w:r>
-              <w:t>Verificación</w:t>
-            </w:r>
-            <w:proofErr w:type="spellEnd"/>
           </w:p>
         </w:tc>
         <w:tc>
@@ -85,21 +75,8 @@
               <w:pStyle w:val="Ttulo2"/>
             </w:pPr>
             <w:r>
-              <w:t xml:space="preserve">1. </w:t>
+              <w:t>1. Estructura y navegación</w:t>
             </w:r>
-            <w:proofErr w:type="spellStart"/>
-            <w:r>
-              <w:t>Estructura</w:t>
-            </w:r>
-            <w:proofErr w:type="spellEnd"/>
-            <w:r>
-              <w:t xml:space="preserve"> y </w:t>
-            </w:r>
-            <w:proofErr w:type="spellStart"/>
-            <w:r>
-              <w:t>navegación</w:t>
-            </w:r>
-            <w:proofErr w:type="spellEnd"/>
           </w:p>
         </w:tc>
         <w:tc>
@@ -125,23 +102,7 @@
           </w:tcPr>
           <w:p>
             <w:r>
-              <w:t xml:space="preserve">El </w:t>
-            </w:r>
-            <w:proofErr w:type="spellStart"/>
-            <w:r>
-              <w:t>menú</w:t>
-            </w:r>
-            <w:proofErr w:type="spellEnd"/>
-            <w:r>
-              <w:t xml:space="preserve"> principal </w:t>
-            </w:r>
-            <w:proofErr w:type="spellStart"/>
-            <w:r>
-              <w:t>está</w:t>
-            </w:r>
-            <w:proofErr w:type="spellEnd"/>
-            <w:r>
-              <w:t xml:space="preserve"> visible y funcional desde todas las páginas.</w:t>
+              <w:t>El menú principal está visible y funcional desde todas las páginas.</w:t>
             </w:r>
           </w:p>
         </w:tc>
@@ -319,21 +280,8 @@
               <w:pStyle w:val="Ttulo2"/>
             </w:pPr>
             <w:r>
-              <w:t xml:space="preserve">2. </w:t>
+              <w:t>2. Contenido y diseño</w:t>
             </w:r>
-            <w:proofErr w:type="spellStart"/>
-            <w:r>
-              <w:t>Contenido</w:t>
-            </w:r>
-            <w:proofErr w:type="spellEnd"/>
-            <w:r>
-              <w:t xml:space="preserve"> y </w:t>
-            </w:r>
-            <w:proofErr w:type="spellStart"/>
-            <w:r>
-              <w:t>diseño</w:t>
-            </w:r>
-            <w:proofErr w:type="spellEnd"/>
           </w:p>
         </w:tc>
         <w:tc>
@@ -359,31 +307,7 @@
           </w:tcPr>
           <w:p>
             <w:r>
-              <w:t xml:space="preserve">Los </w:t>
-            </w:r>
-            <w:proofErr w:type="spellStart"/>
-            <w:r>
-              <w:t>textos</w:t>
-            </w:r>
-            <w:proofErr w:type="spellEnd"/>
-            <w:r>
-              <w:t xml:space="preserve"> de </w:t>
-            </w:r>
-            <w:proofErr w:type="spellStart"/>
-            <w:r>
-              <w:t>cada</w:t>
-            </w:r>
-            <w:proofErr w:type="spellEnd"/>
-            <w:r>
-              <w:t xml:space="preserve"> </w:t>
-            </w:r>
-            <w:proofErr w:type="spellStart"/>
-            <w:r>
-              <w:t>sección</w:t>
-            </w:r>
-            <w:proofErr w:type="spellEnd"/>
-            <w:r>
-              <w:t xml:space="preserve"> están revisados y sin errores ortográficos.</w:t>
+              <w:t>Los textos de cada sección están revisados y sin errores ortográficos.</w:t>
             </w:r>
           </w:p>
         </w:tc>
@@ -523,23 +447,7 @@
           </w:tcPr>
           <w:p>
             <w:r>
-              <w:t xml:space="preserve">El </w:t>
-            </w:r>
-            <w:proofErr w:type="spellStart"/>
-            <w:r>
-              <w:t>diseño</w:t>
-            </w:r>
-            <w:proofErr w:type="spellEnd"/>
-            <w:r>
-              <w:t xml:space="preserve"> visual (</w:t>
-            </w:r>
-            <w:proofErr w:type="spellStart"/>
-            <w:r>
-              <w:t>colores</w:t>
-            </w:r>
-            <w:proofErr w:type="spellEnd"/>
-            <w:r>
-              <w:t>, fuentes, estilos) es consistente en todo el sitio.</w:t>
+              <w:t>El diseño visual (colores, fuentes, estilos) es consistente en todo el sitio.</w:t>
             </w:r>
           </w:p>
         </w:tc>
@@ -577,21 +485,8 @@
               <w:pStyle w:val="Ttulo2"/>
             </w:pPr>
             <w:r>
-              <w:t xml:space="preserve">3. </w:t>
+              <w:t>3. Compatibilidad y usabilidad</w:t>
             </w:r>
-            <w:proofErr w:type="spellStart"/>
-            <w:r>
-              <w:t>Compatibilidad</w:t>
-            </w:r>
-            <w:proofErr w:type="spellEnd"/>
-            <w:r>
-              <w:t xml:space="preserve"> y </w:t>
-            </w:r>
-            <w:proofErr w:type="spellStart"/>
-            <w:r>
-              <w:t>usabilidad</w:t>
-            </w:r>
-            <w:proofErr w:type="spellEnd"/>
           </w:p>
         </w:tc>
         <w:tc>
@@ -617,39 +512,7 @@
           </w:tcPr>
           <w:p>
             <w:r>
-              <w:t xml:space="preserve">El sitio se </w:t>
-            </w:r>
-            <w:proofErr w:type="spellStart"/>
-            <w:r>
-              <w:t>ve</w:t>
-            </w:r>
-            <w:proofErr w:type="spellEnd"/>
-            <w:r>
-              <w:t xml:space="preserve"> </w:t>
-            </w:r>
-            <w:proofErr w:type="spellStart"/>
-            <w:r>
-              <w:t>correctamente</w:t>
-            </w:r>
-            <w:proofErr w:type="spellEnd"/>
-            <w:r>
-              <w:t xml:space="preserve"> </w:t>
-            </w:r>
-            <w:proofErr w:type="spellStart"/>
-            <w:r>
-              <w:t>en</w:t>
-            </w:r>
-            <w:proofErr w:type="spellEnd"/>
-            <w:r>
-              <w:t xml:space="preserve"> </w:t>
-            </w:r>
-            <w:proofErr w:type="spellStart"/>
-            <w:r>
-              <w:t>navegadores</w:t>
-            </w:r>
-            <w:proofErr w:type="spellEnd"/>
-            <w:r>
-              <w:t xml:space="preserve"> comunes (Chrome, Firefox, Edge).</w:t>
+              <w:t>El sitio se ve correctamente en navegadores comunes (Chrome, Firefox, Edge).</w:t>
             </w:r>
           </w:p>
         </w:tc>
@@ -754,7 +617,15 @@
           </w:tcPr>
           <w:p>
             <w:r>
-              <w:t>Los botones y enlaces tienen efecto al pasar el cursor (hover) o al hacer clic.</w:t>
+              <w:t>Los botones y enlaces tienen efecto al pasar el cursor (</w:t>
+            </w:r>
+            <w:proofErr w:type="spellStart"/>
+            <w:r>
+              <w:t>hover</w:t>
+            </w:r>
+            <w:proofErr w:type="spellEnd"/>
+            <w:r>
+              <w:t>) o al hacer clic.</w:t>
             </w:r>
           </w:p>
         </w:tc>
@@ -827,21 +698,8 @@
               <w:pStyle w:val="Ttulo2"/>
             </w:pPr>
             <w:r>
-              <w:t xml:space="preserve">4. Control de </w:t>
+              <w:t>4. Control de versiones y documentación</w:t>
             </w:r>
-            <w:proofErr w:type="spellStart"/>
-            <w:r>
-              <w:t>versiones</w:t>
-            </w:r>
-            <w:proofErr w:type="spellEnd"/>
-            <w:r>
-              <w:t xml:space="preserve"> y </w:t>
-            </w:r>
-            <w:proofErr w:type="spellStart"/>
-            <w:r>
-              <w:t>documentación</w:t>
-            </w:r>
-            <w:proofErr w:type="spellEnd"/>
           </w:p>
         </w:tc>
         <w:tc>
@@ -867,31 +725,7 @@
           </w:tcPr>
           <w:p>
             <w:r>
-              <w:t xml:space="preserve">El </w:t>
-            </w:r>
-            <w:proofErr w:type="spellStart"/>
-            <w:r>
-              <w:t>código</w:t>
-            </w:r>
-            <w:proofErr w:type="spellEnd"/>
-            <w:r>
-              <w:t xml:space="preserve"> </w:t>
-            </w:r>
-            <w:proofErr w:type="spellStart"/>
-            <w:r>
-              <w:t>fuente</w:t>
-            </w:r>
-            <w:proofErr w:type="spellEnd"/>
-            <w:r>
-              <w:t xml:space="preserve"> </w:t>
-            </w:r>
-            <w:proofErr w:type="spellStart"/>
-            <w:r>
-              <w:t>está</w:t>
-            </w:r>
-            <w:proofErr w:type="spellEnd"/>
-            <w:r>
-              <w:t xml:space="preserve"> disponible y actualizado en GitHub.</w:t>
+              <w:t>El código fuente está disponible y actualizado en GitHub.</w:t>
             </w:r>
           </w:p>
         </w:tc>
@@ -1034,21 +868,8 @@
               <w:pStyle w:val="Ttulo2"/>
             </w:pPr>
             <w:r>
-              <w:t xml:space="preserve">5. </w:t>
+              <w:t>5. Publicación y entrega</w:t>
             </w:r>
-            <w:proofErr w:type="spellStart"/>
-            <w:r>
-              <w:t>Publicación</w:t>
-            </w:r>
-            <w:proofErr w:type="spellEnd"/>
-            <w:r>
-              <w:t xml:space="preserve"> y </w:t>
-            </w:r>
-            <w:proofErr w:type="spellStart"/>
-            <w:r>
-              <w:t>entrega</w:t>
-            </w:r>
-            <w:proofErr w:type="spellEnd"/>
           </w:p>
         </w:tc>
         <w:tc>
@@ -1074,31 +895,7 @@
           </w:tcPr>
           <w:p>
             <w:r>
-              <w:t xml:space="preserve">El sitio </w:t>
-            </w:r>
-            <w:proofErr w:type="spellStart"/>
-            <w:r>
-              <w:t>está</w:t>
-            </w:r>
-            <w:proofErr w:type="spellEnd"/>
-            <w:r>
-              <w:t xml:space="preserve"> </w:t>
-            </w:r>
-            <w:proofErr w:type="spellStart"/>
-            <w:r>
-              <w:t>montado</w:t>
-            </w:r>
-            <w:proofErr w:type="spellEnd"/>
-            <w:r>
-              <w:t xml:space="preserve"> </w:t>
-            </w:r>
-            <w:proofErr w:type="spellStart"/>
-            <w:r>
-              <w:t>en</w:t>
-            </w:r>
-            <w:proofErr w:type="spellEnd"/>
-            <w:r>
-              <w:t xml:space="preserve"> la plataforma asignada por el bootcamp.</w:t>
+              <w:t>El sitio está montado en la plataforma asignada por el bootcamp.</w:t>
             </w:r>
           </w:p>
         </w:tc>
@@ -1795,6 +1592,9 @@
     <w:name w:val="Normal"/>
     <w:qFormat/>
     <w:rsid w:val="00FC693F"/>
+    <w:rPr>
+      <w:lang w:val="es-CO"/>
+    </w:rPr>
   </w:style>
   <w:style w:type="paragraph" w:styleId="Ttulo1">
     <w:name w:val="heading 1"/>

</xml_diff>